<commit_message>
fix bzd & ec
</commit_message>
<xml_diff>
--- a/docs/bzd.docx
+++ b/docs/bzd.docx
@@ -8000,28 +8000,6 @@
           <w:sz w:val="28"/>
           <w:szCs w:val="28"/>
         </w:rPr>
-        <w:t>Искусственное освещение в отделе осуществляется системой общего равномерного освещения. В качестве светильников используются светильники типа ЛПО 2х40, которые расположены в 2 ряда. В качестве источников света используются люминесцентные лампы ЛДЦ 965.</w:t>
-      </w:r>
-    </w:p>
-    <w:p>
-      <w:pPr>
-        <w:suppressAutoHyphens/>
-        <w:overflowPunct w:val="0"/>
-        <w:spacing w:after="0" w:line="360" w:lineRule="auto"/>
-        <w:ind w:firstLine="708"/>
-        <w:jc w:val="both"/>
-        <w:rPr>
-          <w:rFonts w:ascii="Times New Roman" w:hAnsi="Times New Roman" w:cs="Times New Roman"/>
-          <w:sz w:val="28"/>
-          <w:szCs w:val="28"/>
-        </w:rPr>
-      </w:pPr>
-      <w:r>
-        <w:rPr>
-          <w:rFonts w:ascii="Times New Roman" w:hAnsi="Times New Roman" w:cs="Times New Roman"/>
-          <w:sz w:val="28"/>
-          <w:szCs w:val="28"/>
-        </w:rPr>
         <w:t xml:space="preserve">Требования к освещенности рабочего места представлены в </w:t>
       </w:r>
       <w:r>
@@ -8700,29 +8678,63 @@
           <w:sz w:val="28"/>
           <w:szCs w:val="28"/>
         </w:rPr>
-        <w:t>Параметры освещения в отделе 28-01 удовлетворяют требованиям.</w:t>
-      </w:r>
-    </w:p>
-    <w:p>
-      <w:pPr>
-        <w:spacing w:line="360" w:lineRule="auto"/>
-        <w:ind w:firstLine="708"/>
-        <w:jc w:val="center"/>
-        <w:rPr>
-          <w:rFonts w:ascii="Times New Roman" w:hAnsi="Times New Roman" w:cs="Times New Roman"/>
-          <w:b/>
-          <w:sz w:val="28"/>
-          <w:szCs w:val="28"/>
-        </w:rPr>
-      </w:pPr>
-      <w:r>
-        <w:rPr>
-          <w:rFonts w:ascii="Times New Roman" w:hAnsi="Times New Roman" w:cs="Times New Roman"/>
-          <w:b/>
-          <w:sz w:val="28"/>
-          <w:szCs w:val="28"/>
-        </w:rPr>
-        <w:t>Шум и вибрация</w:t>
+        <w:t>В качестве источников света при искусственном освещении, согласно [</w:t>
+      </w:r>
+      <w:r>
+        <w:rPr>
+          <w:rFonts w:ascii="Times New Roman" w:hAnsi="Times New Roman" w:cs="Times New Roman"/>
+          <w:sz w:val="28"/>
+          <w:szCs w:val="28"/>
+        </w:rPr>
+        <w:t>С</w:t>
+      </w:r>
+      <w:r>
+        <w:rPr>
+          <w:rFonts w:ascii="Times New Roman" w:hAnsi="Times New Roman" w:cs="Times New Roman"/>
+          <w:sz w:val="28"/>
+          <w:szCs w:val="28"/>
+        </w:rPr>
+        <w:t>ан</w:t>
+      </w:r>
+      <w:r>
+        <w:rPr>
+          <w:rFonts w:ascii="Times New Roman" w:hAnsi="Times New Roman" w:cs="Times New Roman"/>
+          <w:sz w:val="28"/>
+          <w:szCs w:val="28"/>
+        </w:rPr>
+        <w:t>П</w:t>
+      </w:r>
+      <w:r>
+        <w:rPr>
+          <w:rFonts w:ascii="Times New Roman" w:hAnsi="Times New Roman" w:cs="Times New Roman"/>
+          <w:sz w:val="28"/>
+          <w:szCs w:val="28"/>
+        </w:rPr>
+        <w:t>и</w:t>
+      </w:r>
+      <w:r>
+        <w:rPr>
+          <w:rFonts w:ascii="Times New Roman" w:hAnsi="Times New Roman" w:cs="Times New Roman"/>
+          <w:sz w:val="28"/>
+          <w:szCs w:val="28"/>
+        </w:rPr>
+        <w:t>Н</w:t>
+      </w:r>
+      <w:r>
+        <w:rPr>
+          <w:rFonts w:ascii="Times New Roman" w:hAnsi="Times New Roman" w:cs="Times New Roman"/>
+          <w:sz w:val="28"/>
+          <w:szCs w:val="28"/>
+        </w:rPr>
+        <w:t xml:space="preserve"> 1340] следует применять преимущественно люминесцентные лампы типа ЛБ и компактные люминесцентные лампы (КЛЛ)</w:t>
+      </w:r>
+      <w:r>
+        <w:rPr>
+          <w:rFonts w:ascii="Times New Roman" w:hAnsi="Times New Roman" w:cs="Times New Roman"/>
+          <w:sz w:val="28"/>
+          <w:szCs w:val="28"/>
+        </w:rPr>
+        <w:t>.</w:t>
       </w:r>
     </w:p>
     <w:p>
@@ -8744,6 +8756,91 @@
           <w:sz w:val="28"/>
           <w:szCs w:val="28"/>
         </w:rPr>
+        <w:t xml:space="preserve">Искусственное освещение в отделе осуществляется системой общего равномерного освещения. В качестве светильников </w:t>
+      </w:r>
+      <w:bookmarkStart w:id="6" w:name="_GoBack"/>
+      <w:bookmarkEnd w:id="6"/>
+      <w:r>
+        <w:rPr>
+          <w:rFonts w:ascii="Times New Roman" w:hAnsi="Times New Roman" w:cs="Times New Roman"/>
+          <w:sz w:val="28"/>
+          <w:szCs w:val="28"/>
+        </w:rPr>
+        <w:t>используются светильники типа ЛПО 2х40, которые расположены в 2 ряда. В качестве источников света используются люминесцентные лампы ЛДЦ 965</w:t>
+      </w:r>
+      <w:r>
+        <w:rPr>
+          <w:rFonts w:ascii="Times New Roman" w:hAnsi="Times New Roman" w:cs="Times New Roman"/>
+          <w:sz w:val="28"/>
+          <w:szCs w:val="28"/>
+        </w:rPr>
+        <w:t xml:space="preserve"> мощностью 80 Вт.</w:t>
+      </w:r>
+    </w:p>
+    <w:p>
+      <w:pPr>
+        <w:suppressAutoHyphens/>
+        <w:overflowPunct w:val="0"/>
+        <w:spacing w:after="0" w:line="360" w:lineRule="auto"/>
+        <w:ind w:firstLine="708"/>
+        <w:jc w:val="both"/>
+        <w:rPr>
+          <w:rFonts w:ascii="Times New Roman" w:hAnsi="Times New Roman" w:cs="Times New Roman"/>
+          <w:sz w:val="28"/>
+          <w:szCs w:val="28"/>
+        </w:rPr>
+      </w:pPr>
+      <w:r>
+        <w:rPr>
+          <w:rFonts w:ascii="Times New Roman" w:hAnsi="Times New Roman" w:cs="Times New Roman"/>
+          <w:sz w:val="28"/>
+          <w:szCs w:val="28"/>
+        </w:rPr>
+        <w:t>Параметры освещения в отделе 28-01 удовлетворяют требованиям.</w:t>
+      </w:r>
+    </w:p>
+    <w:p>
+      <w:pPr>
+        <w:spacing w:line="360" w:lineRule="auto"/>
+        <w:ind w:firstLine="708"/>
+        <w:jc w:val="center"/>
+        <w:rPr>
+          <w:rFonts w:ascii="Times New Roman" w:hAnsi="Times New Roman" w:cs="Times New Roman"/>
+          <w:b/>
+          <w:sz w:val="28"/>
+          <w:szCs w:val="28"/>
+        </w:rPr>
+      </w:pPr>
+      <w:r>
+        <w:rPr>
+          <w:rFonts w:ascii="Times New Roman" w:hAnsi="Times New Roman" w:cs="Times New Roman"/>
+          <w:b/>
+          <w:sz w:val="28"/>
+          <w:szCs w:val="28"/>
+        </w:rPr>
+        <w:t>Шум и вибрация</w:t>
+      </w:r>
+    </w:p>
+    <w:p>
+      <w:pPr>
+        <w:suppressAutoHyphens/>
+        <w:overflowPunct w:val="0"/>
+        <w:spacing w:after="0" w:line="360" w:lineRule="auto"/>
+        <w:ind w:firstLine="708"/>
+        <w:jc w:val="both"/>
+        <w:rPr>
+          <w:rFonts w:ascii="Times New Roman" w:hAnsi="Times New Roman" w:cs="Times New Roman"/>
+          <w:sz w:val="28"/>
+          <w:szCs w:val="28"/>
+        </w:rPr>
+      </w:pPr>
+      <w:r>
+        <w:rPr>
+          <w:rFonts w:ascii="Times New Roman" w:hAnsi="Times New Roman" w:cs="Times New Roman"/>
+          <w:sz w:val="28"/>
+          <w:szCs w:val="28"/>
+        </w:rPr>
+        <w:lastRenderedPageBreak/>
         <w:t xml:space="preserve">Одним из неблагоприятных факторов производственной среды является </w:t>
       </w:r>
       <w:r>
@@ -8792,16 +8889,7 @@
           <w:sz w:val="28"/>
           <w:szCs w:val="28"/>
         </w:rPr>
-        <w:t xml:space="preserve"> раздражительность, головные боли, головокружение, снижение памяти, </w:t>
-      </w:r>
-      <w:r>
-        <w:rPr>
-          <w:rFonts w:ascii="Times New Roman" w:hAnsi="Times New Roman" w:cs="Times New Roman"/>
-          <w:sz w:val="28"/>
-          <w:szCs w:val="28"/>
-        </w:rPr>
-        <w:lastRenderedPageBreak/>
-        <w:t>повышенную утомляемость</w:t>
+        <w:t xml:space="preserve"> раздражительность, головные боли, головокружение, снижение памяти, повышенную утомляемость</w:t>
       </w:r>
       <w:r>
         <w:rPr>
@@ -9730,7 +9818,16 @@
           <w:sz w:val="28"/>
           <w:szCs w:val="28"/>
         </w:rPr>
-        <w:t>Основными источниками вибрации в отделе являются принтер и ПЭВМ, которые вибрируют на протяжении всего рабочего дня. Воздействие вибрации на организм человека приводит к повышенной</w:t>
+        <w:t xml:space="preserve">Основными источниками вибрации в отделе являются принтер и </w:t>
+      </w:r>
+      <w:r>
+        <w:rPr>
+          <w:rFonts w:ascii="Times New Roman" w:hAnsi="Times New Roman" w:cs="Times New Roman"/>
+          <w:sz w:val="28"/>
+          <w:szCs w:val="28"/>
+        </w:rPr>
+        <w:lastRenderedPageBreak/>
+        <w:t>ПЭВМ, которые вибрируют на протяжении всего рабочего дня. Воздействие вибрации на организм человека приводит к повышенной</w:t>
       </w:r>
       <w:r>
         <w:rPr>
@@ -9770,16 +9867,7 @@
           <w:sz w:val="28"/>
           <w:szCs w:val="28"/>
         </w:rPr>
-        <w:t xml:space="preserve"> вестибулярных реакций и координации движений. Все это ведет к снижению </w:t>
-      </w:r>
-      <w:r>
-        <w:rPr>
-          <w:rFonts w:ascii="Times New Roman" w:hAnsi="Times New Roman" w:cs="Times New Roman"/>
-          <w:sz w:val="28"/>
-          <w:szCs w:val="28"/>
-        </w:rPr>
-        <w:lastRenderedPageBreak/>
-        <w:t xml:space="preserve">производительности труда. Поэтому, уровень вибрации не должен превышать допустимых значений. </w:t>
+        <w:t xml:space="preserve"> вестибулярных реакций и координации движений. Все это ведет к снижению производительности труда. Поэтому, уровень вибрации не должен превышать допустимых значений. </w:t>
       </w:r>
       <w:r>
         <w:rPr>
@@ -9955,7 +10043,7 @@
                 <w:lang w:eastAsia="ru-RU"/>
               </w:rPr>
             </w:pPr>
-            <w:bookmarkStart w:id="6" w:name="i154447"/>
+            <w:bookmarkStart w:id="7" w:name="i154447"/>
             <w:r>
               <w:rPr>
                 <w:rFonts w:ascii="Times New Roman" w:eastAsia="Times New Roman" w:hAnsi="Times New Roman" w:cs="Times New Roman"/>
@@ -9966,7 +10054,7 @@
               </w:rPr>
               <w:t>Среднегеометрические частоты полос, Гц</w:t>
             </w:r>
-            <w:bookmarkEnd w:id="6"/>
+            <w:bookmarkEnd w:id="7"/>
           </w:p>
         </w:tc>
         <w:tc>
@@ -15310,6 +15398,7 @@
                 <w:bdr w:val="none" w:sz="0" w:space="0" w:color="auto" w:frame="1"/>
                 <w:lang w:eastAsia="ru-RU"/>
               </w:rPr>
+              <w:lastRenderedPageBreak/>
               <w:t>31,5</w:t>
             </w:r>
           </w:p>
@@ -16690,7 +16779,6 @@
                 <w:bdr w:val="none" w:sz="0" w:space="0" w:color="auto" w:frame="1"/>
                 <w:lang w:eastAsia="ru-RU"/>
               </w:rPr>
-              <w:lastRenderedPageBreak/>
               <w:t>80,0</w:t>
             </w:r>
           </w:p>
@@ -17392,15 +17480,7 @@
           <w:sz w:val="28"/>
           <w:szCs w:val="28"/>
         </w:rPr>
-        <w:t xml:space="preserve"> Интенсивность техногенных электромагнитных полей многократно превышает интенсивность естественных электромагнитных полей. Биологический эффект электромагнитных полей характеризуется тепловым и нетепловым эффектом. Нетепловой эффект в зависимости от времени пребывания человека в зоне действия электромагнитного излучения проявляется рядом неврологических нарушений (головная боль, раздражительность, повышенная утомляемость), а также расстройством сердечно-сосудистой и пищеварительной систем. Тепловой эффект проявляется </w:t>
-      </w:r>
-      <w:r>
-        <w:rPr>
-          <w:rFonts w:ascii="Times New Roman" w:hAnsi="Times New Roman" w:cs="Times New Roman"/>
-          <w:sz w:val="28"/>
-          <w:szCs w:val="28"/>
-        </w:rPr>
-        <w:t xml:space="preserve">повышением температуры тела или локальным </w:t>
+        <w:t xml:space="preserve"> Интенсивность техногенных электромагнитных полей многократно превышает интенсивность естественных электромагнитных полей. Биологический эффект электромагнитных полей характеризуется тепловым и нетепловым эффектом. Нетепловой эффект в зависимости от времени пребывания человека в зоне </w:t>
       </w:r>
       <w:r>
         <w:rPr>
@@ -17409,7 +17489,15 @@
           <w:szCs w:val="28"/>
         </w:rPr>
         <w:lastRenderedPageBreak/>
-        <w:t>избирательным нагревом тканей, органов, клеток</w:t>
+        <w:t xml:space="preserve">действия электромагнитного излучения проявляется рядом неврологических нарушений (головная боль, раздражительность, повышенная утомляемость), а также расстройством сердечно-сосудистой и пищеварительной систем. Тепловой эффект проявляется </w:t>
+      </w:r>
+      <w:r>
+        <w:rPr>
+          <w:rFonts w:ascii="Times New Roman" w:hAnsi="Times New Roman" w:cs="Times New Roman"/>
+          <w:sz w:val="28"/>
+          <w:szCs w:val="28"/>
+        </w:rPr>
+        <w:t>повышением температуры тела или локальным избирательным нагревом тканей, органов, клеток</w:t>
       </w:r>
       <w:r>
         <w:rPr>
@@ -18540,6 +18628,7 @@
           <w:sz w:val="28"/>
           <w:szCs w:val="28"/>
         </w:rPr>
+        <w:lastRenderedPageBreak/>
         <w:t>Электробезопасность</w:t>
       </w:r>
     </w:p>
@@ -18586,16 +18675,7 @@
           <w:sz w:val="28"/>
           <w:szCs w:val="28"/>
         </w:rPr>
-        <w:t xml:space="preserve"> до </w:t>
-      </w:r>
-      <w:r>
-        <w:rPr>
-          <w:rFonts w:ascii="Times New Roman" w:hAnsi="Times New Roman" w:cs="Times New Roman"/>
-          <w:sz w:val="28"/>
-          <w:szCs w:val="28"/>
-        </w:rPr>
-        <w:lastRenderedPageBreak/>
-        <w:t>1000В.</w:t>
+        <w:t xml:space="preserve"> до 1000В.</w:t>
       </w:r>
       <w:r>
         <w:rPr>
@@ -18696,8 +18776,6 @@
           <w:szCs w:val="28"/>
         </w:rPr>
       </w:pPr>
-      <w:bookmarkStart w:id="7" w:name="_GoBack"/>
-      <w:bookmarkEnd w:id="7"/>
     </w:p>
     <w:p>
       <w:pPr>
@@ -18910,7 +18988,6 @@
         <w:tc>
           <w:tcPr>
             <w:tcW w:w="2920" w:type="dxa"/>
-            <w:vMerge w:val="restart"/>
             <w:tcBorders>
               <w:top w:val="single" w:sz="4" w:space="0" w:color="auto"/>
               <w:left w:val="single" w:sz="4" w:space="0" w:color="auto"/>
@@ -19002,121 +19079,6 @@
                 <w:szCs w:val="28"/>
               </w:rPr>
               <w:t>0,3</w:t>
-            </w:r>
-          </w:p>
-        </w:tc>
-      </w:tr>
-      <w:tr>
-        <w:trPr>
-          <w:jc w:val="center"/>
-        </w:trPr>
-        <w:tc>
-          <w:tcPr>
-            <w:tcW w:w="2920" w:type="dxa"/>
-            <w:vMerge/>
-            <w:tcBorders>
-              <w:left w:val="single" w:sz="4" w:space="0" w:color="auto"/>
-              <w:bottom w:val="single" w:sz="4" w:space="0" w:color="auto"/>
-              <w:right w:val="single" w:sz="4" w:space="0" w:color="auto"/>
-            </w:tcBorders>
-          </w:tcPr>
-          <w:p>
-            <w:pPr>
-              <w:spacing w:line="360" w:lineRule="auto"/>
-              <w:jc w:val="center"/>
-              <w:rPr>
-                <w:rFonts w:ascii="Times New Roman" w:hAnsi="Times New Roman" w:cs="Times New Roman"/>
-                <w:sz w:val="28"/>
-                <w:szCs w:val="28"/>
-              </w:rPr>
-            </w:pPr>
-          </w:p>
-        </w:tc>
-        <w:tc>
-          <w:tcPr>
-            <w:tcW w:w="1620" w:type="dxa"/>
-            <w:tcBorders>
-              <w:top w:val="single" w:sz="4" w:space="0" w:color="auto"/>
-              <w:left w:val="single" w:sz="4" w:space="0" w:color="auto"/>
-              <w:bottom w:val="single" w:sz="4" w:space="0" w:color="auto"/>
-              <w:right w:val="single" w:sz="4" w:space="0" w:color="auto"/>
-            </w:tcBorders>
-          </w:tcPr>
-          <w:p>
-            <w:pPr>
-              <w:spacing w:line="360" w:lineRule="auto"/>
-              <w:jc w:val="center"/>
-              <w:rPr>
-                <w:rFonts w:ascii="Times New Roman" w:hAnsi="Times New Roman" w:cs="Times New Roman"/>
-                <w:sz w:val="28"/>
-                <w:szCs w:val="28"/>
-              </w:rPr>
-            </w:pPr>
-            <w:r>
-              <w:rPr>
-                <w:rFonts w:ascii="Times New Roman" w:hAnsi="Times New Roman" w:cs="Times New Roman"/>
-                <w:sz w:val="28"/>
-                <w:szCs w:val="28"/>
-                <w:lang w:val="en-US"/>
-              </w:rPr>
-              <w:t>3</w:t>
-            </w:r>
-            <w:r>
-              <w:rPr>
-                <w:rFonts w:ascii="Times New Roman" w:hAnsi="Times New Roman" w:cs="Times New Roman"/>
-                <w:sz w:val="28"/>
-                <w:szCs w:val="28"/>
-              </w:rPr>
-              <w:t>,0</w:t>
-            </w:r>
-          </w:p>
-        </w:tc>
-        <w:tc>
-          <w:tcPr>
-            <w:tcW w:w="1620" w:type="dxa"/>
-            <w:tcBorders>
-              <w:top w:val="single" w:sz="4" w:space="0" w:color="auto"/>
-              <w:left w:val="single" w:sz="4" w:space="0" w:color="auto"/>
-              <w:bottom w:val="single" w:sz="4" w:space="0" w:color="auto"/>
-              <w:right w:val="single" w:sz="4" w:space="0" w:color="auto"/>
-            </w:tcBorders>
-          </w:tcPr>
-          <w:p>
-            <w:pPr>
-              <w:spacing w:line="360" w:lineRule="auto"/>
-              <w:jc w:val="center"/>
-              <w:rPr>
-                <w:rFonts w:ascii="Times New Roman" w:hAnsi="Times New Roman" w:cs="Times New Roman"/>
-                <w:sz w:val="28"/>
-                <w:szCs w:val="28"/>
-                <w:lang w:val="en-US"/>
-              </w:rPr>
-            </w:pPr>
-            <w:r>
-              <w:rPr>
-                <w:rFonts w:ascii="Times New Roman" w:hAnsi="Times New Roman" w:cs="Times New Roman"/>
-                <w:sz w:val="28"/>
-                <w:szCs w:val="28"/>
-                <w:lang w:val="en-US"/>
-              </w:rPr>
-              <w:t>0</w:t>
-            </w:r>
-            <w:r>
-              <w:rPr>
-                <w:rFonts w:ascii="Times New Roman" w:hAnsi="Times New Roman" w:cs="Times New Roman"/>
-                <w:sz w:val="28"/>
-                <w:szCs w:val="28"/>
-              </w:rPr>
-              <w:t>,</w:t>
-            </w:r>
-            <w:r>
-              <w:rPr>
-                <w:rFonts w:ascii="Times New Roman" w:hAnsi="Times New Roman" w:cs="Times New Roman"/>
-                <w:sz w:val="28"/>
-                <w:szCs w:val="28"/>
-                <w:lang w:val="en-US"/>
-              </w:rPr>
-              <w:t>4</w:t>
             </w:r>
           </w:p>
         </w:tc>
@@ -19341,7 +19303,7 @@
           <w:sz w:val="28"/>
           <w:szCs w:val="28"/>
         </w:rPr>
-        <w:t xml:space="preserve">плоты, в результате чего возможно оплавление изоляции. Для отвода избыточной теплоты от ПЭВМ используются системы </w:t>
+        <w:t xml:space="preserve">плоты, в результате чего возможно оплавление </w:t>
       </w:r>
       <w:r>
         <w:rPr>
@@ -19350,7 +19312,7 @@
           <w:szCs w:val="28"/>
         </w:rPr>
         <w:lastRenderedPageBreak/>
-        <w:t>вентиляции и кондиционирования воздуха.</w:t>
+        <w:t>изоляции. Для отвода избыточной теплоты от ПЭВМ используются системы вентиляции и кондиционирования воздуха.</w:t>
       </w:r>
       <w:r>
         <w:rPr>
@@ -20431,7 +20393,6 @@
           <w:szCs w:val="28"/>
           <w:lang w:eastAsia="ru-RU"/>
         </w:rPr>
-        <w:lastRenderedPageBreak/>
         <w:t xml:space="preserve">Помещение отдела </w:t>
       </w:r>
       <w:r>
@@ -23787,7 +23748,7 @@
           <w:rPr>
             <w:noProof/>
           </w:rPr>
-          <w:t>16</w:t>
+          <w:t>13</w:t>
         </w:r>
         <w:r>
           <w:fldChar w:fldCharType="end"/>
@@ -27771,7 +27732,7 @@
 </file>
 
 <file path=customXml/itemProps1.xml><?xml version="1.0" encoding="utf-8"?>
-<ds:datastoreItem xmlns:ds="http://schemas.openxmlformats.org/officeDocument/2006/customXml" ds:itemID="{27512274-EB2C-4D68-A32B-02009BE0EE08}">
+<ds:datastoreItem xmlns:ds="http://schemas.openxmlformats.org/officeDocument/2006/customXml" ds:itemID="{0FBAD44F-5E9C-4453-921C-F5799517ED2D}">
   <ds:schemaRefs>
     <ds:schemaRef ds:uri="http://schemas.openxmlformats.org/officeDocument/2006/bibliography"/>
   </ds:schemaRefs>

</xml_diff>